<commit_message>
updated TZ and titulnik
</commit_message>
<xml_diff>
--- a/Report/Pronin_A_S_IU7-42b_TZ_Generatsia_landshaftov2.docx
+++ b/Report/Pronin_A_S_IU7-42b_TZ_Generatsia_landshaftov2.docx
@@ -1638,15 +1638,15 @@
           <w:sz w:val="24"/>
           <w:szCs w:val="24"/>
         </w:rPr>
-        <w:t xml:space="preserve">   </w:t>
-      </w:r>
-      <w:r>
-        <w:rPr>
-          <w:rFonts w:ascii="Times New Roman" w:eastAsia="Times New Roman" w:hAnsi="Times New Roman"/>
-          <w:sz w:val="24"/>
-          <w:szCs w:val="24"/>
-        </w:rPr>
-        <w:t>_</w:t>
+        <w:t xml:space="preserve">__              </w:t>
+      </w:r>
+      <w:r>
+        <w:rPr>
+          <w:rFonts w:ascii="Times New Roman" w:eastAsia="Times New Roman" w:hAnsi="Times New Roman"/>
+          <w:sz w:val="24"/>
+          <w:szCs w:val="24"/>
+        </w:rPr>
+        <w:t xml:space="preserve"> </w:t>
       </w:r>
       <w:r>
         <w:rPr>
@@ -1683,14 +1683,6 @@
           <w:u w:val="single"/>
         </w:rPr>
         <w:t>.</w:t>
-      </w:r>
-      <w:r>
-        <w:rPr>
-          <w:rFonts w:ascii="Times New Roman" w:eastAsia="Times New Roman" w:hAnsi="Times New Roman"/>
-          <w:sz w:val="24"/>
-          <w:szCs w:val="24"/>
-        </w:rPr>
-        <w:t>_</w:t>
       </w:r>
       <w:r>
         <w:rPr>
@@ -1718,136 +1710,136 @@
           <w:szCs w:val="18"/>
         </w:rPr>
       </w:pPr>
+      <w:r>
+        <w:rPr>
+          <w:rFonts w:ascii="Times New Roman" w:eastAsia="Times New Roman" w:hAnsi="Times New Roman"/>
+          <w:sz w:val="18"/>
+          <w:szCs w:val="18"/>
+        </w:rPr>
+        <w:t xml:space="preserve">(Подпись, дата)                             (И.О.Фамилия)            </w:t>
+      </w:r>
+    </w:p>
+    <w:p>
+      <w:pPr>
+        <w:spacing w:after="0"/>
+        <w:rPr>
+          <w:rFonts w:ascii="Times New Roman" w:eastAsia="Times New Roman" w:hAnsi="Times New Roman"/>
+          <w:b/>
+          <w:sz w:val="24"/>
+          <w:szCs w:val="24"/>
+        </w:rPr>
+      </w:pPr>
+      <w:r>
+        <w:rPr>
+          <w:rFonts w:ascii="Times New Roman" w:eastAsia="Times New Roman" w:hAnsi="Times New Roman"/>
+          <w:b/>
+          <w:sz w:val="24"/>
+          <w:szCs w:val="24"/>
+        </w:rPr>
+        <w:t>Студент</w:t>
+      </w:r>
+      <w:r>
+        <w:rPr>
+          <w:rFonts w:ascii="Times New Roman" w:eastAsia="Times New Roman" w:hAnsi="Times New Roman"/>
+          <w:b/>
+          <w:sz w:val="24"/>
+          <w:szCs w:val="24"/>
+        </w:rPr>
+        <w:tab/>
+      </w:r>
+      <w:r>
+        <w:rPr>
+          <w:rFonts w:ascii="Times New Roman" w:eastAsia="Times New Roman" w:hAnsi="Times New Roman"/>
+          <w:b/>
+          <w:sz w:val="24"/>
+          <w:szCs w:val="24"/>
+        </w:rPr>
+        <w:tab/>
+      </w:r>
+      <w:r>
+        <w:rPr>
+          <w:rFonts w:ascii="Times New Roman" w:eastAsia="Times New Roman" w:hAnsi="Times New Roman"/>
+          <w:b/>
+          <w:sz w:val="24"/>
+          <w:szCs w:val="24"/>
+        </w:rPr>
+        <w:tab/>
+      </w:r>
+      <w:r>
+        <w:rPr>
+          <w:rFonts w:ascii="Times New Roman" w:eastAsia="Times New Roman" w:hAnsi="Times New Roman"/>
+          <w:b/>
+          <w:sz w:val="24"/>
+          <w:szCs w:val="24"/>
+        </w:rPr>
+        <w:tab/>
+      </w:r>
+      <w:r>
+        <w:rPr>
+          <w:rFonts w:ascii="Times New Roman" w:eastAsia="Times New Roman" w:hAnsi="Times New Roman"/>
+          <w:b/>
+          <w:sz w:val="24"/>
+          <w:szCs w:val="24"/>
+        </w:rPr>
+        <w:tab/>
+      </w:r>
+      <w:r>
+        <w:rPr>
+          <w:rFonts w:ascii="Times New Roman" w:eastAsia="Times New Roman" w:hAnsi="Times New Roman"/>
+          <w:b/>
+          <w:sz w:val="24"/>
+          <w:szCs w:val="24"/>
+        </w:rPr>
+        <w:tab/>
+        <w:t>_________________</w:t>
+      </w:r>
+      <w:r>
+        <w:rPr>
+          <w:rFonts w:ascii="Times New Roman" w:eastAsia="Times New Roman" w:hAnsi="Times New Roman"/>
+          <w:b/>
+          <w:sz w:val="24"/>
+          <w:szCs w:val="24"/>
+        </w:rPr>
+        <w:t xml:space="preserve">_____                 </w:t>
+      </w:r>
+      <w:r>
+        <w:rPr>
+          <w:rFonts w:ascii="Times New Roman" w:eastAsia="Times New Roman" w:hAnsi="Times New Roman"/>
+          <w:sz w:val="24"/>
+          <w:szCs w:val="24"/>
+          <w:u w:val="single"/>
+        </w:rPr>
+        <w:t>Пронин</w:t>
+      </w:r>
+      <w:r>
+        <w:rPr>
+          <w:rFonts w:ascii="Times New Roman" w:eastAsia="Times New Roman" w:hAnsi="Times New Roman"/>
+          <w:sz w:val="24"/>
+          <w:szCs w:val="24"/>
+          <w:u w:val="single"/>
+        </w:rPr>
+        <w:t xml:space="preserve"> А. </w:t>
+      </w:r>
+      <w:r>
+        <w:rPr>
+          <w:rFonts w:ascii="Times New Roman" w:eastAsia="Times New Roman" w:hAnsi="Times New Roman"/>
+          <w:sz w:val="24"/>
+          <w:szCs w:val="24"/>
+          <w:u w:val="single"/>
+        </w:rPr>
+        <w:t>С.</w:t>
+      </w:r>
+      <w:r>
+        <w:rPr>
+          <w:rFonts w:ascii="Times New Roman" w:eastAsia="Times New Roman" w:hAnsi="Times New Roman"/>
+          <w:b/>
+          <w:sz w:val="24"/>
+          <w:szCs w:val="24"/>
+        </w:rPr>
+        <w:t xml:space="preserve"> </w:t>
+      </w:r>
       <w:bookmarkStart w:id="0" w:name="_GoBack"/>
       <w:bookmarkEnd w:id="0"/>
-      <w:r>
-        <w:rPr>
-          <w:rFonts w:ascii="Times New Roman" w:eastAsia="Times New Roman" w:hAnsi="Times New Roman"/>
-          <w:sz w:val="18"/>
-          <w:szCs w:val="18"/>
-        </w:rPr>
-        <w:t xml:space="preserve">(Подпись, дата)                             (И.О.Фамилия)            </w:t>
-      </w:r>
-    </w:p>
-    <w:p>
-      <w:pPr>
-        <w:spacing w:after="0"/>
-        <w:rPr>
-          <w:rFonts w:ascii="Times New Roman" w:eastAsia="Times New Roman" w:hAnsi="Times New Roman"/>
-          <w:b/>
-          <w:sz w:val="24"/>
-          <w:szCs w:val="24"/>
-        </w:rPr>
-      </w:pPr>
-      <w:r>
-        <w:rPr>
-          <w:rFonts w:ascii="Times New Roman" w:eastAsia="Times New Roman" w:hAnsi="Times New Roman"/>
-          <w:b/>
-          <w:sz w:val="24"/>
-          <w:szCs w:val="24"/>
-        </w:rPr>
-        <w:t>Студент</w:t>
-      </w:r>
-      <w:r>
-        <w:rPr>
-          <w:rFonts w:ascii="Times New Roman" w:eastAsia="Times New Roman" w:hAnsi="Times New Roman"/>
-          <w:b/>
-          <w:sz w:val="24"/>
-          <w:szCs w:val="24"/>
-        </w:rPr>
-        <w:tab/>
-      </w:r>
-      <w:r>
-        <w:rPr>
-          <w:rFonts w:ascii="Times New Roman" w:eastAsia="Times New Roman" w:hAnsi="Times New Roman"/>
-          <w:b/>
-          <w:sz w:val="24"/>
-          <w:szCs w:val="24"/>
-        </w:rPr>
-        <w:tab/>
-      </w:r>
-      <w:r>
-        <w:rPr>
-          <w:rFonts w:ascii="Times New Roman" w:eastAsia="Times New Roman" w:hAnsi="Times New Roman"/>
-          <w:b/>
-          <w:sz w:val="24"/>
-          <w:szCs w:val="24"/>
-        </w:rPr>
-        <w:tab/>
-      </w:r>
-      <w:r>
-        <w:rPr>
-          <w:rFonts w:ascii="Times New Roman" w:eastAsia="Times New Roman" w:hAnsi="Times New Roman"/>
-          <w:b/>
-          <w:sz w:val="24"/>
-          <w:szCs w:val="24"/>
-        </w:rPr>
-        <w:tab/>
-      </w:r>
-      <w:r>
-        <w:rPr>
-          <w:rFonts w:ascii="Times New Roman" w:eastAsia="Times New Roman" w:hAnsi="Times New Roman"/>
-          <w:b/>
-          <w:sz w:val="24"/>
-          <w:szCs w:val="24"/>
-        </w:rPr>
-        <w:tab/>
-      </w:r>
-      <w:r>
-        <w:rPr>
-          <w:rFonts w:ascii="Times New Roman" w:eastAsia="Times New Roman" w:hAnsi="Times New Roman"/>
-          <w:b/>
-          <w:sz w:val="24"/>
-          <w:szCs w:val="24"/>
-        </w:rPr>
-        <w:tab/>
-        <w:t xml:space="preserve">_________________  </w:t>
-      </w:r>
-      <w:r>
-        <w:rPr>
-          <w:rFonts w:ascii="Times New Roman" w:eastAsia="Times New Roman" w:hAnsi="Times New Roman"/>
-          <w:sz w:val="24"/>
-          <w:szCs w:val="24"/>
-          <w:u w:val="single"/>
-        </w:rPr>
-        <w:t>__</w:t>
-      </w:r>
-      <w:r>
-        <w:rPr>
-          <w:rFonts w:ascii="Times New Roman" w:eastAsia="Times New Roman" w:hAnsi="Times New Roman"/>
-          <w:sz w:val="24"/>
-          <w:szCs w:val="24"/>
-          <w:u w:val="single"/>
-        </w:rPr>
-        <w:t xml:space="preserve">      Пронин</w:t>
-      </w:r>
-      <w:r>
-        <w:rPr>
-          <w:rFonts w:ascii="Times New Roman" w:eastAsia="Times New Roman" w:hAnsi="Times New Roman"/>
-          <w:sz w:val="24"/>
-          <w:szCs w:val="24"/>
-          <w:u w:val="single"/>
-        </w:rPr>
-        <w:t xml:space="preserve"> А. </w:t>
-      </w:r>
-      <w:r>
-        <w:rPr>
-          <w:rFonts w:ascii="Times New Roman" w:eastAsia="Times New Roman" w:hAnsi="Times New Roman"/>
-          <w:sz w:val="24"/>
-          <w:szCs w:val="24"/>
-          <w:u w:val="single"/>
-        </w:rPr>
-        <w:t>С._</w:t>
-      </w:r>
-      <w:r>
-        <w:rPr>
-          <w:rFonts w:ascii="Times New Roman" w:eastAsia="Times New Roman" w:hAnsi="Times New Roman"/>
-          <w:b/>
-          <w:sz w:val="24"/>
-          <w:szCs w:val="24"/>
-        </w:rPr>
-        <w:t xml:space="preserve"> </w:t>
-      </w:r>
     </w:p>
     <w:p>
       <w:pPr>
@@ -6940,7 +6932,7 @@
 </file>
 
 <file path=customXml/itemProps1.xml><?xml version="1.0" encoding="utf-8"?>
-<ds:datastoreItem xmlns:ds="http://schemas.openxmlformats.org/officeDocument/2006/customXml" ds:itemID="{6A5C5C42-2B82-438E-9679-7A8100082BB5}">
+<ds:datastoreItem xmlns:ds="http://schemas.openxmlformats.org/officeDocument/2006/customXml" ds:itemID="{31C1FCAA-9333-4460-8A3F-CDDDCB60DA97}">
   <ds:schemaRefs>
     <ds:schemaRef ds:uri="http://schemas.openxmlformats.org/officeDocument/2006/bibliography"/>
   </ds:schemaRefs>

</xml_diff>